<commit_message>
Touched up math question
</commit_message>
<xml_diff>
--- a/Homework/HW3/MathQuestion.docx
+++ b/Homework/HW3/MathQuestion.docx
@@ -19,21 +19,24 @@
       <w:r>
         <w:t>25</w:t>
       </w:r>
+      <w:r>
+        <w:t>, 2018</w:t>
+      </w:r>
+    </w:p>
+    <w:p>
+      <w:r>
+        <w:t>Introduction to AI</w:t>
+      </w:r>
+    </w:p>
+    <w:p>
+      <w:r>
+        <w:t xml:space="preserve">Homework </w:t>
+      </w:r>
+      <w:r>
+        <w:t>3</w:t>
+      </w:r>
       <w:bookmarkStart w:id="0" w:name="_GoBack"/>
       <w:bookmarkEnd w:id="0"/>
-      <w:r>
-        <w:t>, 2018</w:t>
-      </w:r>
-    </w:p>
-    <w:p>
-      <w:r>
-        <w:t>Introduction to AI</w:t>
-      </w:r>
-    </w:p>
-    <w:p>
-      <w:r>
-        <w:t>Homework 2</w:t>
-      </w:r>
     </w:p>
     <w:p>
       <w:r>
@@ -2856,7 +2859,7 @@
                   <a:bodyPr/>
                   <a:lstStyle/>
                   <a:p>
-                    <a:fld id="{EF356F25-A89E-4DDF-9BAF-8B89C95440F9}" type="CELLRANGE">
+                    <a:fld id="{20311762-0596-446B-8F6F-8E9A0377A956}" type="CELLRANGE">
                       <a:rPr lang="en-US"/>
                       <a:pPr/>
                       <a:t>[CELLRANGE]</a:t>
@@ -2889,7 +2892,7 @@
                   <a:bodyPr/>
                   <a:lstStyle/>
                   <a:p>
-                    <a:fld id="{0241EC64-0DB8-4263-8644-57BB52638670}" type="CELLRANGE">
+                    <a:fld id="{1AD532D7-E185-4A65-97CE-ACC23FE2047B}" type="CELLRANGE">
                       <a:rPr lang="en-US"/>
                       <a:pPr/>
                       <a:t>[CELLRANGE]</a:t>
@@ -2922,7 +2925,7 @@
                   <a:bodyPr/>
                   <a:lstStyle/>
                   <a:p>
-                    <a:fld id="{676DC5F4-723D-4753-92A0-BA517F48086F}" type="CELLRANGE">
+                    <a:fld id="{B3C197D6-BF9F-4697-9650-D3C82289C212}" type="CELLRANGE">
                       <a:rPr lang="en-US"/>
                       <a:pPr/>
                       <a:t>[CELLRANGE]</a:t>
@@ -2955,7 +2958,7 @@
                   <a:bodyPr/>
                   <a:lstStyle/>
                   <a:p>
-                    <a:fld id="{78D416DA-FFA3-4D4F-9B24-AB55849F7819}" type="CELLRANGE">
+                    <a:fld id="{81ECD5C4-98B0-4B3D-8EFA-E6CDD5A0A77D}" type="CELLRANGE">
                       <a:rPr lang="en-US"/>
                       <a:pPr/>
                       <a:t>[CELLRANGE]</a:t>
@@ -3412,7 +3415,7 @@
                   <a:bodyPr/>
                   <a:lstStyle/>
                   <a:p>
-                    <a:fld id="{42113341-EEB7-420C-A33D-318885C95FDC}" type="CELLRANGE">
+                    <a:fld id="{249608C6-7E38-436F-BFCB-C563474352D7}" type="CELLRANGE">
                       <a:rPr lang="en-US"/>
                       <a:pPr/>
                       <a:t>[CELLRANGE]</a:t>
@@ -3445,7 +3448,7 @@
                   <a:bodyPr/>
                   <a:lstStyle/>
                   <a:p>
-                    <a:fld id="{3057908A-0700-493D-86EF-0370AD636081}" type="CELLRANGE">
+                    <a:fld id="{1D3E0341-3255-4983-B979-A6FEC41270F4}" type="CELLRANGE">
                       <a:rPr lang="en-US"/>
                       <a:pPr/>
                       <a:t>[CELLRANGE]</a:t>
@@ -3478,7 +3481,7 @@
                   <a:bodyPr/>
                   <a:lstStyle/>
                   <a:p>
-                    <a:fld id="{A3B4C174-DE83-451B-8D41-B0F159631E16}" type="CELLRANGE">
+                    <a:fld id="{3F633A59-407D-4DB1-B76B-8432C8F21603}" type="CELLRANGE">
                       <a:rPr lang="en-US"/>
                       <a:pPr/>
                       <a:t>[CELLRANGE]</a:t>
@@ -3511,7 +3514,7 @@
                   <a:bodyPr/>
                   <a:lstStyle/>
                   <a:p>
-                    <a:fld id="{019A8521-9CB3-4374-98C3-949F6D6C53D8}" type="CELLRANGE">
+                    <a:fld id="{9B3E028E-7221-4E5F-B2D5-EC7D8FAB104C}" type="CELLRANGE">
                       <a:rPr lang="en-US"/>
                       <a:pPr/>
                       <a:t>[CELLRANGE]</a:t>

</xml_diff>